<commit_message>
converted project to netlify serverless config
</commit_message>
<xml_diff>
--- a/notes.docx
+++ b/notes.docx
@@ -584,6 +584,36 @@
         <w:t>Always keep user privacy and data protection at the forefront of your mind.</w:t>
       </w:r>
     </w:p>
+    <w:p>
+      <w:r>
+        <w:t>https://t.me/infinitytoken</w:t>
+      </w:r>
+    </w:p>
+    <w:p>
+      <w:r>
+        <w:t>https://twitter.com/infinitytoken</w:t>
+      </w:r>
+    </w:p>
+    <w:p>
+      <w:r>
+        <w:t>https://etherscan.com/q1w2e3addressq1w2e3</w:t>
+      </w:r>
+    </w:p>
+    <w:p>
+      <w:r>
+        <w:t>https://t.me/tokenowner43</w:t>
+      </w:r>
+    </w:p>
+    <w:p>
+      <w:r>
+        <w:t>https://path.to/whitepaper</w:t>
+      </w:r>
+    </w:p>
+    <w:p>
+      <w:r>
+        <w:t>https://token-website.com</w:t>
+      </w:r>
+    </w:p>
     <w:p/>
     <w:p>
       <w:r>
@@ -1420,51 +1450,21 @@
         <w:rPr>
           <w:highlight w:val="yellow"/>
         </w:rPr>
-        <w:t>Just start simple. If we could get a dashboard that reps could log into</w:t>
-      </w:r>
+        <w:t>Just start simple. If we could get a dashboard that reps could log into (connect their wallet), and see their earnings data from the web3 calls</w:t>
+      </w:r>
+      <w:r>
+        <w:t>, that would be a great start for us</w:t>
+      </w:r>
+    </w:p>
+    <w:p>
       <w:r>
         <w:rPr>
           <w:highlight w:val="yellow"/>
         </w:rPr>
-        <w:t xml:space="preserve"> (</w:t>
-      </w:r>
-      <w:r>
-        <w:rPr>
-          <w:highlight w:val="yellow"/>
-        </w:rPr>
-        <w:t>connect their wallet</w:t>
-      </w:r>
-      <w:r>
-        <w:rPr>
-          <w:highlight w:val="yellow"/>
-        </w:rPr>
-        <w:t>)</w:t>
-      </w:r>
-      <w:r>
-        <w:rPr>
-          <w:highlight w:val="yellow"/>
-        </w:rPr>
-        <w:t>, and see their earnings data from the web3 calls</w:t>
-      </w:r>
-      <w:r>
-        <w:t>, that would be a great start for us</w:t>
-      </w:r>
-    </w:p>
-    <w:p>
-      <w:r>
-        <w:rPr>
-          <w:highlight w:val="yellow"/>
-        </w:rPr>
         <w:t>the notes section</w:t>
       </w:r>
       <w:r>
-        <w:t xml:space="preserve"> would be </w:t>
-      </w:r>
-      <w:r>
-        <w:t xml:space="preserve">the </w:t>
-      </w:r>
-      <w:r>
-        <w:t>other useful point. After that you can really go crazy with improving efficiency for the reps</w:t>
+        <w:t xml:space="preserve"> would be the other useful point. After that you can really go crazy with improving efficiency for the reps</w:t>
       </w:r>
     </w:p>
     <w:p/>
@@ -1652,13 +1652,7 @@
     </w:p>
     <w:p>
       <w:r>
-        <w:t>There is no communication to the backend based</w:t>
-      </w:r>
-      <w:r>
-        <w:t xml:space="preserve"> on</w:t>
-      </w:r>
-      <w:r>
-        <w:t xml:space="preserve"> this kind of verification</w:t>
+        <w:t>There is no communication to the backend based on this kind of verification</w:t>
       </w:r>
     </w:p>
     <w:p/>
@@ -2798,6 +2792,29 @@
     <w:basedOn w:val="DefaultParagraphFont"/>
     <w:rsid w:val="00093A1F"/>
   </w:style>
+  <w:style w:type="character" w:styleId="Hyperlink">
+    <w:name w:val="Hyperlink"/>
+    <w:basedOn w:val="DefaultParagraphFont"/>
+    <w:uiPriority w:val="99"/>
+    <w:unhideWhenUsed/>
+    <w:rsid w:val="00A33643"/>
+    <w:rPr>
+      <w:color w:val="0563C1" w:themeColor="hyperlink"/>
+      <w:u w:val="single"/>
+    </w:rPr>
+  </w:style>
+  <w:style w:type="character" w:styleId="UnresolvedMention">
+    <w:name w:val="Unresolved Mention"/>
+    <w:basedOn w:val="DefaultParagraphFont"/>
+    <w:uiPriority w:val="99"/>
+    <w:semiHidden/>
+    <w:unhideWhenUsed/>
+    <w:rsid w:val="00A33643"/>
+    <w:rPr>
+      <w:color w:val="605E5C"/>
+      <w:shd w:val="clear" w:color="auto" w:fill="E1DFDD"/>
+    </w:rPr>
+  </w:style>
 </w:styles>
 </file>
 

</xml_diff>